<commit_message>
sube documentacion y mejoras en interfaz de calculos
</commit_message>
<xml_diff>
--- a/2. Plantilla - Memoria Proyecto final.docx
+++ b/2. Plantilla - Memoria Proyecto final.docx
@@ -2236,9 +2236,14 @@
       <w:bookmarkStart w:id="1" w:name="_Toc124585815"/>
       <w:r>
         <w:lastRenderedPageBreak/>
-        <w:t>Resumen / Abstract</w:t>
+        <w:t xml:space="preserve">Resumen / </w:t>
+      </w:r>
+      <w:proofErr w:type="spellStart"/>
+      <w:r>
+        <w:t>Abstract</w:t>
       </w:r>
       <w:bookmarkEnd w:id="1"/>
+      <w:proofErr w:type="spellEnd"/>
     </w:p>
     <w:p>
       <w:r>
@@ -2263,7 +2268,15 @@
     </w:p>
     <w:p>
       <w:r>
-        <w:t>A continuación, indicarás de 3 a 5 palabras clave o keywords como descriptores del trabajo que lo enmarcan en unas temáticas determinadas. Serán los utilizados para localizar tu trabajo si llega a ser publicado.</w:t>
+        <w:t xml:space="preserve">A continuación, indicarás de 3 a 5 palabras clave o </w:t>
+      </w:r>
+      <w:proofErr w:type="spellStart"/>
+      <w:r>
+        <w:t>keywords</w:t>
+      </w:r>
+      <w:proofErr w:type="spellEnd"/>
+      <w:r>
+        <w:t xml:space="preserve"> como descriptores del trabajo que lo enmarcan en unas temáticas determinadas. Serán los utilizados para localizar tu trabajo si llega a ser publicado.</w:t>
       </w:r>
     </w:p>
     <w:p>
@@ -2307,12 +2320,28 @@
         <w:jc w:val="left"/>
       </w:pPr>
       <w:r>
-        <w:t>La introducción presenta el trabajo al lector: por qué se ha elegido ese tema, qué interés personal se tiene en este trabajo (utilizando una fórmula académica e impersonal), cuáles son los problemas que se han encontrado y que se plantean, qué resultados se quieren conseguir con el trabajo y cómo se va a enfocar. En esta introducción se englobarán, también, los siguientes subepígrafes: justificación, planteamiento del problema y objetivos del trabajo</w:t>
+        <w:t>************************************************</w:t>
       </w:r>
     </w:p>
     <w:p>
       <w:pPr>
         <w:jc w:val="left"/>
+      </w:pPr>
+      <w:r>
+        <w:t xml:space="preserve">La introducción presenta el trabajo al lector: por qué se ha elegido ese tema, qué interés personal se tiene en este trabajo (utilizando una fórmula académica e impersonal), cuáles son los problemas que se han encontrado y que se plantean, qué resultados se quieren conseguir con el trabajo y cómo se va a enfocar. En esta introducción se englobarán, también, los siguientes </w:t>
+      </w:r>
+      <w:proofErr w:type="spellStart"/>
+      <w:r>
+        <w:t>subepígrafes</w:t>
+      </w:r>
+      <w:proofErr w:type="spellEnd"/>
+      <w:r>
+        <w:t>: justificación, planteamiento del problema y objetivos del trabajo</w:t>
+      </w:r>
+    </w:p>
+    <w:p>
+      <w:pPr>
+        <w:jc w:val="left"/>
         <w:rPr>
           <w:noProof/>
         </w:rPr>
@@ -2356,249 +2385,177 @@
     </w:p>
     <w:p>
       <w:pPr>
-        <w:jc w:val="center"/>
+        <w:jc w:val="left"/>
+        <w:rPr>
+          <w:noProof/>
+        </w:rPr>
+      </w:pPr>
+      <w:r>
+        <w:rPr>
+          <w:noProof/>
+        </w:rPr>
+        <w:t>***************************************</w:t>
+      </w:r>
+    </w:p>
+    <w:p>
+      <w:r>
+        <w:t>EL objetivo general al que se quiere llegar con el software es el de simular un potenciómetro de los que se les colocan a las bicicletas.</w:t>
+      </w:r>
+    </w:p>
+    <w:p>
+      <w:r>
+        <w:t xml:space="preserve">La ventaja de tener este software simulador es que cualquier modificación que se quiera realizar sobre el </w:t>
+      </w:r>
+      <w:r>
+        <w:t>firmware que va grabado en el microcontrolador que lleva el potenciómetro requiere manipular ese código, programar ciertas cosas y luego salir a la calle a tomar ciertas pruebas para obtener resultados y poder compararlos entre ellos. Lo cual por lo que nos comenta la empresa es algo muy costoso, por lo que el software si puede simular estos datos y parametrizar distintos elementos podría ayudar a mejorar el rendimiento.</w:t>
+      </w:r>
+    </w:p>
+    <w:p>
+      <w:r>
+        <w:t xml:space="preserve">La idea del software es evitar la necesidad de tener que hacer tantas salidas para recoger datos. Lo que hace la empresa es grabar sesiones donde obtienen archivos que simulan las pedaladas de los ciclistas, entonces estos archivos se introducirían en nuestro software de simulación y a partir de determinados parámetros que se fijarían desde la interfaz </w:t>
+      </w:r>
+      <w:r>
+        <w:t>gráfica</w:t>
+      </w:r>
+      <w:r>
+        <w:t xml:space="preserve"> se obtendrían, los resultados ideales de potencia para ese archivo de pedalada y luego los valores reales de potencia que se calcularían cuando pasem</w:t>
+      </w:r>
+      <w:r>
+        <w:t>o</w:t>
+      </w:r>
+      <w:r>
+        <w:t>s de una</w:t>
+      </w:r>
+      <w:r>
+        <w:t xml:space="preserve"> situación ideal, que seria la del archivo de pedaladas con un numero de muestras muy elevado, a una</w:t>
+      </w:r>
+      <w:r>
+        <w:t xml:space="preserve"> </w:t>
+      </w:r>
+      <w:r>
+        <w:t>situación real donde el numero de muestras que se puede tomar se reduce notablemente y por lo tanto aumentan los errores.</w:t>
+      </w:r>
+    </w:p>
+    <w:p>
+      <w:r>
+        <w:t xml:space="preserve"> </w:t>
+      </w:r>
+      <w:r>
+        <w:t xml:space="preserve">Una de las cosas que se quiere evaluar con este software seria tratar de encontrar la frecuencia de muestreo optima en la que tendría que trabajar el potenciómetro, porque a mayor frecuencia de muestreo seria más trabajo para el microprocesador que lleva interno y por lo tanto más consumo de batería, algo que </w:t>
+      </w:r>
+      <w:r>
+        <w:t xml:space="preserve">al final </w:t>
+      </w:r>
+      <w:r>
+        <w:t>para un dispositivo de estos</w:t>
+      </w:r>
+      <w:r>
+        <w:t xml:space="preserve"> la batería</w:t>
+      </w:r>
+      <w:r>
+        <w:t xml:space="preserve"> es parte importante.</w:t>
+      </w:r>
+    </w:p>
+    <w:p>
+      <w:r>
+        <w:t xml:space="preserve">Entonces, el software lo que nos permite es evaluar la frecuencia de muestreo optima de </w:t>
+      </w:r>
+      <w:r>
+        <w:t>forma un poco más rápida</w:t>
+      </w:r>
+      <w:r>
+        <w:t xml:space="preserve">, porque lo que haría seria parametrizar esa frecuencia de muestreo y a partir de ahí  ir sacando graficas del error que se va cometiendo en función de la frecuencia de muestreo que se va seleccionando… </w:t>
+      </w:r>
+    </w:p>
+    <w:p>
+      <w:r>
+        <w:lastRenderedPageBreak/>
+        <w:t xml:space="preserve">De forma que, mientras el error no sea muy elevado se podría reducir la frecuencia de muestreo. Una vez que se obtengan estos valores entonces se llevarían al potenciómetro y se saldría a la calle para comprobar si los resultados dados por el simulador son los correctos. Si no se tuviera este simulador habría que ir haciendo pruebas con diferentes frecuencias de muestreo y salir a la calle durante dos o tres sesiones para poder disponer de estos datos. Teniendo en cuenta que, según nos comenta la empresa, para cada </w:t>
+      </w:r>
+      <w:r>
+        <w:t>frecuencia de muestreo se tendría que salir aproximadamente unas tres veces a la calle, programar y analizar resultados para cada una de las frecuencias de muestreo… Podría llegar a ser un trabajo de seis horas.</w:t>
+      </w:r>
+    </w:p>
+    <w:p>
+      <w:r>
+        <w:t xml:space="preserve">Si se quisiera hacer una valoración de diferentes frecuencias de muestreo, aproximadamente se podrían necesitar entre seis y diez valores diferentes. Si multiplicamos esas horas que se llevaría realizar esto por seis, seria fácilmente una semana y media de trabajo o incluso dos... </w:t>
+      </w:r>
+      <w:r>
+        <w:t>sin embargo con un software como el que plantea realizar aquí se podrían obtener estos resultados de forma mucho más rápida.</w:t>
+      </w:r>
+    </w:p>
+    <w:p>
+      <w:r>
+        <w:t xml:space="preserve">Otra de las cosas que se quiere valorar es la forma de calcular la potencia, actualmente está ya se calcula siguiendo una formula . </w:t>
+      </w:r>
+    </w:p>
+    <w:p>
+      <w:r>
+        <w:t>Que es:</w:t>
+      </w:r>
+    </w:p>
+    <w:p>
+      <w:r>
+        <w:t xml:space="preserve">Tomar la fuerza que se realiza a lo largo de toda la pedalada y a partir de la cadencia que es la sumatoria de fuerzas se calcula la potencia. </w:t>
+      </w:r>
+    </w:p>
+    <w:p>
+      <w:r>
+        <w:t>Existen otras formas de calcular la potencia</w:t>
+      </w:r>
+      <w:r>
+        <w:t>, que podrían mejorar o quizás no los resultados que se obtienen. Actualmente se hace por pedalada completa pero podría ser por sectores, cuadrantes, dividiendo la circunferencia en cuatro, por optantes o incluso por partes mucho mas pequeñas. Pero todo esto puede ser muy costoso, algo que se intentaría mejorar con el software.</w:t>
+      </w:r>
+    </w:p>
+    <w:p/>
+    <w:p/>
+    <w:p/>
+    <w:p/>
+    <w:p/>
+    <w:p/>
+    <w:p/>
+    <w:p/>
+    <w:p>
+      <w:pPr>
         <w:rPr>
           <w:b/>
           <w:bCs/>
         </w:rPr>
       </w:pPr>
-      <w:r>
-        <w:rPr>
-          <w:noProof/>
-        </w:rPr>
-        <w:drawing>
-          <wp:inline distT="0" distB="0" distL="0" distR="0" wp14:anchorId="75456BE3" wp14:editId="49A42CC4">
-            <wp:extent cx="4114800" cy="2370462"/>
-            <wp:effectExtent l="0" t="0" r="0" b="4445"/>
-            <wp:docPr id="14" name="Imagen 14" descr="Diagrama&#10;&#10;Descripción generada automáticamente con confianza media"/>
-            <wp:cNvGraphicFramePr>
-              <a:graphicFrameLocks xmlns:a="http://schemas.openxmlformats.org/drawingml/2006/main" noChangeAspect="1"/>
-            </wp:cNvGraphicFramePr>
-            <a:graphic xmlns:a="http://schemas.openxmlformats.org/drawingml/2006/main">
-              <a:graphicData uri="http://schemas.openxmlformats.org/drawingml/2006/picture">
-                <pic:pic xmlns:pic="http://schemas.openxmlformats.org/drawingml/2006/picture">
-                  <pic:nvPicPr>
-                    <pic:cNvPr id="14" name="Imagen 14" descr="Diagrama&#10;&#10;Descripción generada automáticamente con confianza media"/>
-                    <pic:cNvPicPr/>
-                  </pic:nvPicPr>
-                  <pic:blipFill>
-                    <a:blip r:embed="rId13">
-                      <a:extLst>
-                        <a:ext uri="{28A0092B-C50C-407E-A947-70E740481C1C}">
-                          <a14:useLocalDpi xmlns:a14="http://schemas.microsoft.com/office/drawing/2010/main" val="0"/>
-                        </a:ext>
-                      </a:extLst>
-                    </a:blip>
-                    <a:stretch>
-                      <a:fillRect/>
-                    </a:stretch>
-                  </pic:blipFill>
-                  <pic:spPr>
-                    <a:xfrm>
-                      <a:off x="0" y="0"/>
-                      <a:ext cx="4140251" cy="2385124"/>
-                    </a:xfrm>
-                    <a:prstGeom prst="rect">
-                      <a:avLst/>
-                    </a:prstGeom>
-                  </pic:spPr>
-                </pic:pic>
-              </a:graphicData>
-            </a:graphic>
-          </wp:inline>
-        </w:drawing>
-      </w:r>
-    </w:p>
-    <w:p>
-      <w:r>
-        <w:t>Justificación</w:t>
-      </w:r>
-      <w:r>
-        <w:t xml:space="preserve"> y planteamiento del problema</w:t>
-      </w:r>
-    </w:p>
-    <w:p>
-      <w:r>
-        <w:t xml:space="preserve">Una descripción de la aportación justificando su novedad, y algo de bibliografía. Aquí deberás describir por qué el trabajo es relevante y qué tipo de solución planteas. Cualquier trabajo parte de la identificación de algún tipo de problema o necesidad, y se concreta construyendo alguna solución o aportación, generalmente barajando antes un conjunto de alternativas. Para evaluar tanto el problema como las posibles líneas de solución, deberás </w:t>
-      </w:r>
-      <w:r>
-        <w:rPr>
-          <w:b/>
-          <w:bCs/>
-        </w:rPr>
-        <w:t>consultar bibliografía relevante</w:t>
-      </w:r>
-      <w:r>
-        <w:t xml:space="preserve"> sobre el tema que te ocupa, que </w:t>
-      </w:r>
-      <w:r>
-        <w:rPr>
-          <w:b/>
-          <w:bCs/>
-        </w:rPr>
-        <w:t>incluirás en tu propuesta.</w:t>
-      </w:r>
-      <w:r>
-        <w:t xml:space="preserve"> Se trata de que demuestres que ya has leído algo sobre el tema y tienes una idea inicial de su complejidad y de la manera de abordarlo.</w:t>
-      </w:r>
-    </w:p>
-    <w:p>
-      <w:r>
-        <w:t xml:space="preserve">Motivaciones: </w:t>
-      </w:r>
-      <w:r>
-        <w:t>Hay que explicar cuál es la causa de que hayáis elegido este tema y no otro. Es un buen momento para ganarse la atención del lector, y aunque sus gustos no sean los mismos que los del autor, si éste aprecia que el autor ha puesto pasión en el proyecto, seguramente se interesará por él. Podéis empezar por presentaros vosotros, y a continuación hablar del origen de la idea, si es una cuestión personal o solo laboral, si conocéis algo sobre esa empresa o por el contrario es totalmente desconocida y eso os causa interés, …</w:t>
-      </w:r>
-    </w:p>
-    <w:p>
-      <w:r>
-        <w:lastRenderedPageBreak/>
-        <w:t xml:space="preserve">Módulos del ciclo útiles: </w:t>
-      </w:r>
-      <w:r>
-        <w:t>Dado que este proyecto es el broche final a un ciclo de dos años, debéis tratar de buscar relación entre aquellos módulos que os estén aportando valor al desarrollo del mismo. Os animo a recuperar esos libros y ojeando los índices seguramente cojáis muchas ideas. Por supuesto, siempre que citéis contenido de algún libro o manual utilizado, estos deberán ir correctamente citados y mencionados en la bibliografía.</w:t>
-      </w:r>
-    </w:p>
-    <w:p>
-      <w:r>
-        <w:t>Objetivos</w:t>
-      </w:r>
-    </w:p>
-    <w:p>
-      <w:r>
-        <w:t>Ob</w:t>
-      </w:r>
-      <w:r>
-        <w:t>j</w:t>
-      </w:r>
-      <w:r>
-        <w:t>e</w:t>
-      </w:r>
-      <w:r>
-        <w:t xml:space="preserve">tivos: </w:t>
-      </w:r>
-      <w:r>
-        <w:t>Hay que analizar cuál es la finalidad del proyecto, que se pretende conseguir, que utilidad va a tener, quienes serán las personas a las que puede interesar, saber si será un proyecto del que en el futuro otras personas del sector puedan obtener ideas, etc. Además</w:t>
-      </w:r>
-      <w:r>
-        <w:t>,</w:t>
-      </w:r>
-      <w:r>
-        <w:t xml:space="preserve"> sería interesante dejar una línea abierta de futuras ideas de investigación</w:t>
-      </w:r>
-      <w:r>
-        <w:t xml:space="preserve"> o trabajo</w:t>
-      </w:r>
-      <w:r>
-        <w:t xml:space="preserve"> que</w:t>
-      </w:r>
-      <w:r>
-        <w:t>,</w:t>
-      </w:r>
-      <w:r>
-        <w:t xml:space="preserve"> aunque no se traten en el proyecto, serían interesantes</w:t>
-      </w:r>
-      <w:r>
-        <w:t>.</w:t>
-      </w:r>
-    </w:p>
-    <w:p>
-      <w:r>
-        <w:t>Los objetivos, tanto el general como los específicos, orientan el trabajo, influyen en el planteamiento y en la metodología, y deben ser retomados en las conclusiones para examinar su cumplimiento. Deben reflejar exactamente qué se quiere lograr con el trabajo.</w:t>
-      </w:r>
-    </w:p>
-    <w:p>
-      <w:r>
-        <w:rPr>
-          <w:b/>
-          <w:bCs/>
-        </w:rPr>
-        <w:t>Objetivo general:</w:t>
-      </w:r>
-      <w:r>
-        <w:t xml:space="preserve"> “</w:t>
-      </w:r>
-      <w:r>
-        <w:t>Diseñar</w:t>
-      </w:r>
-      <w:r>
-        <w:t xml:space="preserve"> una aplicación…” </w:t>
-      </w:r>
-      <w:r>
-        <w:rPr>
-          <w:rFonts w:ascii="Arial" w:hAnsi="Arial" w:cs="Arial"/>
-        </w:rPr>
+    </w:p>
+    <w:p>
+      <w:pPr>
+        <w:pStyle w:val="Titulo1Cesur"/>
+      </w:pPr>
+      <w:bookmarkStart w:id="3" w:name="_Toc124585817"/>
+      <w:r>
+        <w:t xml:space="preserve">Marco </w:t>
+      </w:r>
+      <w:r>
+        <w:t>t</w:t>
+      </w:r>
+      <w:r>
+        <w:t>eórico</w:t>
+      </w:r>
+      <w:bookmarkEnd w:id="3"/>
+    </w:p>
+    <w:p>
+      <w:r>
+        <w:t>La extensión de este bloque debe ser de unas 10 caras aprox. (siempre es mejor superarlo que quedarse corto).</w:t>
+      </w:r>
+    </w:p>
+    <w:p>
+      <w:pPr>
+        <w:rPr>
+          <w:rFonts w:asciiTheme="minorHAnsi" w:eastAsiaTheme="minorEastAsia" w:hAnsiTheme="minorHAnsi" w:cstheme="minorBidi"/>
+        </w:rPr>
+      </w:pPr>
+      <w:r>
+        <w:t>Recuerda que debes referenciar adecuadamente las fuentes bibliográficas que citas en el texto. En el aula tienes más información sobre cómo incluir la cita o el comentario según la normativa APA.</w:t>
+      </w:r>
+      <w:r>
         <w:br/>
       </w:r>
-      <w:r>
-        <w:rPr>
-          <w:b/>
-          <w:bCs/>
-        </w:rPr>
-        <w:t>Varios específicos</w:t>
-      </w:r>
-      <w:r>
-        <w:t xml:space="preserve"> (que guíen a lo largo del trabajo)</w:t>
-      </w:r>
-    </w:p>
-    <w:p>
-      <w:r>
-        <w:t>Deben ser claros y concisos. Se redactan en infinitivo utilizando verbos como: DEFINIR, EXPONER, EXPLICAR, IDENTIFICAR, MOSTRAR, ARGUMENTAR, COMPROBAR, EJEMPLIFICAR, ORDENAR, RELACIONAR, APLICAR, DEMOSTRAR, CALCULAR, CLASIFICAR, CONSTRUIR, DISEÑAR, MEDIR, UTILIZAR, ANALIZAR, COMPARAR, DETERMINAR, JUSTIFICAR, SELECCIONAR, EVALUAR, VALORAR, VERIFICAR.</w:t>
-      </w:r>
-    </w:p>
-    <w:p>
-      <w:pPr>
-        <w:rPr>
-          <w:b/>
-          <w:bCs/>
-        </w:rPr>
-      </w:pPr>
-      <w:r>
-        <w:t>El objetivo general indica la finalidad del trabajo. Los objetivos específicos son aquellos que concretan las acciones a realizar para el logro del objetivo general.</w:t>
-      </w:r>
-    </w:p>
-    <w:p/>
-    <w:p>
-      <w:pPr>
-        <w:rPr>
-          <w:b/>
-          <w:bCs/>
-        </w:rPr>
-      </w:pPr>
-    </w:p>
-    <w:p>
-      <w:pPr>
-        <w:pStyle w:val="Titulo1Cesur"/>
-      </w:pPr>
-      <w:bookmarkStart w:id="3" w:name="_Toc124585817"/>
-      <w:r>
-        <w:t xml:space="preserve">Marco </w:t>
-      </w:r>
-      <w:r>
-        <w:t>t</w:t>
-      </w:r>
-      <w:r>
-        <w:t>eórico</w:t>
-      </w:r>
-      <w:bookmarkEnd w:id="3"/>
-    </w:p>
-    <w:p>
-      <w:r>
-        <w:t>La extensión de este bloque debe ser de unas 10 caras aprox. (siempre es mejor superarlo que quedarse corto).</w:t>
-      </w:r>
-    </w:p>
-    <w:p>
-      <w:pPr>
-        <w:rPr>
-          <w:rFonts w:asciiTheme="minorHAnsi" w:eastAsiaTheme="minorEastAsia" w:hAnsiTheme="minorHAnsi" w:cstheme="minorBidi"/>
-        </w:rPr>
-      </w:pPr>
-      <w:r>
-        <w:t>Recuerda que debes referenciar adecuadamente las fuentes bibliográficas que citas en el texto. En el aula tienes más información sobre cómo incluir la cita o el comentario según la normativa APA.</w:t>
-      </w:r>
-      <w:r>
-        <w:br/>
-      </w:r>
     </w:p>
     <w:p>
       <w:pPr>
@@ -2606,7 +2563,6 @@
       </w:pPr>
       <w:bookmarkStart w:id="4" w:name="_Toc124585818"/>
       <w:r>
-        <w:lastRenderedPageBreak/>
         <w:t>Estudio de mercado</w:t>
       </w:r>
       <w:bookmarkStart w:id="5" w:name="_Hlk70604880"/>
@@ -2751,6 +2707,7 @@
     </w:p>
     <w:p>
       <w:r>
+        <w:lastRenderedPageBreak/>
         <w:br/>
       </w:r>
     </w:p>
@@ -2779,6 +2736,11 @@
       </w:r>
     </w:p>
     <w:p>
+      <w:pPr>
+        <w:rPr>
+          <w:u w:val="single"/>
+        </w:rPr>
+      </w:pPr>
       <w:r>
         <w:br/>
       </w:r>
@@ -2810,7 +2772,6 @@
           <w:szCs w:val="24"/>
           <w:lang w:eastAsia="es-ES_tradnl"/>
         </w:rPr>
-        <w:lastRenderedPageBreak/>
         <w:t>Requisito Autenticación de usuario</w:t>
       </w:r>
       <w:r>
@@ -2959,7 +2920,9 @@
     </w:p>
     <w:p>
       <w:pPr>
-        <w:ind w:left="720"/>
+        <w:rPr>
+          <w:u w:val="single"/>
+        </w:rPr>
       </w:pPr>
     </w:p>
     <w:p>
@@ -3031,18 +2994,26 @@
         <w:jc w:val="left"/>
       </w:pPr>
       <w:r>
-        <w:t>Las relaciones entre casos de uso se denominan “Generalizaciones” y pueden ser de dos tipos, de uso (Uses) o de herencia (Extends).</w:t>
-      </w:r>
-    </w:p>
-    <w:p>
-      <w:r>
+        <w:t>Las relaciones entre casos de uso se denominan “Generalizaciones” y pueden ser de dos tipos, de uso (Uses) o de herencia (</w:t>
+      </w:r>
+      <w:proofErr w:type="spellStart"/>
+      <w:r>
+        <w:t>Extends</w:t>
+      </w:r>
+      <w:proofErr w:type="spellEnd"/>
+      <w:r>
+        <w:t>).</w:t>
+      </w:r>
+    </w:p>
+    <w:p>
+      <w:r>
+        <w:lastRenderedPageBreak/>
         <w:t>Según el número de casos de uso se puede usar un diagrama, o varios según los módulos o funcionalidad.</w:t>
       </w:r>
     </w:p>
     <w:p/>
     <w:p>
       <w:r>
-        <w:lastRenderedPageBreak/>
         <w:t>Leyenda:</w:t>
       </w:r>
       <w:r>
@@ -3080,7 +3051,7 @@
                     </pic:cNvPicPr>
                   </pic:nvPicPr>
                   <pic:blipFill>
-                    <a:blip r:embed="rId14">
+                    <a:blip r:embed="rId13">
                       <a:extLst>
                         <a:ext uri="{28A0092B-C50C-407E-A947-70E740481C1C}">
                           <a14:useLocalDpi xmlns:a14="http://schemas.microsoft.com/office/drawing/2010/main" val="0"/>
@@ -3668,6 +3639,7 @@
     </w:p>
     <w:p>
       <w:r>
+        <w:lastRenderedPageBreak/>
         <w:br w:type="page"/>
       </w:r>
     </w:p>
@@ -3732,7 +3704,7 @@
                     <pic:cNvPicPr/>
                   </pic:nvPicPr>
                   <pic:blipFill>
-                    <a:blip r:embed="rId15">
+                    <a:blip r:embed="rId14">
                       <a:extLst>
                         <a:ext uri="{28A0092B-C50C-407E-A947-70E740481C1C}">
                           <a14:useLocalDpi xmlns:a14="http://schemas.microsoft.com/office/drawing/2010/main" val="0"/>
@@ -3789,7 +3761,7 @@
                     <pic:cNvPicPr/>
                   </pic:nvPicPr>
                   <pic:blipFill>
-                    <a:blip r:embed="rId16">
+                    <a:blip r:embed="rId15">
                       <a:extLst>
                         <a:ext uri="{28A0092B-C50C-407E-A947-70E740481C1C}">
                           <a14:useLocalDpi xmlns:a14="http://schemas.microsoft.com/office/drawing/2010/main" val="0"/>
@@ -3840,7 +3812,7 @@
                     <pic:cNvPicPr/>
                   </pic:nvPicPr>
                   <pic:blipFill>
-                    <a:blip r:embed="rId17">
+                    <a:blip r:embed="rId16">
                       <a:extLst>
                         <a:ext uri="{28A0092B-C50C-407E-A947-70E740481C1C}">
                           <a14:useLocalDpi xmlns:a14="http://schemas.microsoft.com/office/drawing/2010/main" val="0"/>
@@ -4022,13 +3994,7 @@
         </w:numPr>
       </w:pPr>
       <w:r>
-        <w:t>La entrada de datos se realizará a través de ficheros de datos con la extensión ".</w:t>
-      </w:r>
-      <w:r>
-        <w:t>xlsx</w:t>
-      </w:r>
-      <w:r>
-        <w:t>".</w:t>
+        <w:t>La entrada de datos se realizará a través de ficheros de datos con la extensión ".xlsx".</w:t>
       </w:r>
     </w:p>
     <w:p>
@@ -4040,13 +4006,7 @@
         </w:numPr>
       </w:pPr>
       <w:r>
-        <w:t xml:space="preserve">Sólo se podrá cargar un tipo de archivo que contenga datos de fuerza de ambas piernas. Será por tanto </w:t>
-      </w:r>
-      <w:r>
-        <w:t>responsabilidad</w:t>
-      </w:r>
-      <w:r>
-        <w:t xml:space="preserve"> de quien genere el archivo de pedalada de duplicar los datos de una pierna a la otra, en caso de tener datos solamente de una de ellas.</w:t>
+        <w:t>Sólo se podrá cargar un tipo de archivo que contenga datos de fuerza de ambas piernas. Será por tanto responsabilidad de quien genere el archivo de pedalada de duplicar los datos de una pierna a la otra, en caso de tener datos solamente de una de ellas.</w:t>
       </w:r>
     </w:p>
     <w:p>
@@ -4219,7 +4179,7 @@
                     </pic:cNvPicPr>
                   </pic:nvPicPr>
                   <pic:blipFill>
-                    <a:blip r:embed="rId18"/>
+                    <a:blip r:embed="rId17"/>
                     <a:stretch>
                       <a:fillRect/>
                     </a:stretch>
@@ -4273,7 +4233,15 @@
         </w:numPr>
       </w:pPr>
       <w:r>
-        <w:t>En el modo de gráfico unico se podrán representar en una misma gráfica los gráficos de torque de: sólo pierna izquierda, sólo pierna derecha y la combinada de ambas piernas.</w:t>
+        <w:t xml:space="preserve">En el modo de gráfico </w:t>
+      </w:r>
+      <w:proofErr w:type="spellStart"/>
+      <w:r>
+        <w:t>unico</w:t>
+      </w:r>
+      <w:proofErr w:type="spellEnd"/>
+      <w:r>
+        <w:t xml:space="preserve"> se podrán representar en una misma gráfica los gráficos de torque de: sólo pierna izquierda, sólo pierna derecha y la combinada de ambas piernas.</w:t>
       </w:r>
     </w:p>
     <w:p>
@@ -4285,7 +4253,15 @@
         </w:numPr>
       </w:pPr>
       <w:r>
-        <w:t>En el modo gráfico único se podrán representar de forma simultánea (con diferentes colores) o independiente cualquiera de las tres gráficas, motivo por el cual se recomienda utilizar checkboxes para la selección.</w:t>
+        <w:t xml:space="preserve">En el modo gráfico único se podrán representar de forma simultánea (con diferentes colores) o independiente cualquiera de las tres gráficas, motivo por el cual se recomienda utilizar </w:t>
+      </w:r>
+      <w:proofErr w:type="spellStart"/>
+      <w:r>
+        <w:t>checkboxes</w:t>
+      </w:r>
+      <w:proofErr w:type="spellEnd"/>
+      <w:r>
+        <w:t xml:space="preserve"> para la selección.</w:t>
       </w:r>
     </w:p>
     <w:p>
@@ -4348,7 +4324,15 @@
         </w:numPr>
       </w:pPr>
       <w:r>
-        <w:t>También se deberá indicar la longitud de biela en mm. Será un parámetro que deberá introducir el usuario a partir de una caja de texto.</w:t>
+        <w:t xml:space="preserve">También se deberá indicar la longitud de biela en </w:t>
+      </w:r>
+      <w:proofErr w:type="spellStart"/>
+      <w:r>
+        <w:t>mm.</w:t>
+      </w:r>
+      <w:proofErr w:type="spellEnd"/>
+      <w:r>
+        <w:t xml:space="preserve"> Será un parámetro que deberá introducir el usuario a partir de una caja de texto.</w:t>
       </w:r>
     </w:p>
     <w:p>
@@ -4384,7 +4368,23 @@
     </w:p>
     <w:p>
       <w:r>
-        <w:t>- Balance izqda/dcha: el porcentaje de la potencia total que se hace con cada pierna. "</w:t>
+        <w:t xml:space="preserve">- Balance </w:t>
+      </w:r>
+      <w:proofErr w:type="spellStart"/>
+      <w:r>
+        <w:t>izqda</w:t>
+      </w:r>
+      <w:proofErr w:type="spellEnd"/>
+      <w:r>
+        <w:t>/</w:t>
+      </w:r>
+      <w:proofErr w:type="spellStart"/>
+      <w:r>
+        <w:t>dcha</w:t>
+      </w:r>
+      <w:proofErr w:type="spellEnd"/>
+      <w:r>
+        <w:t>: el porcentaje de la potencia total que se hace con cada pierna. "</w:t>
       </w:r>
     </w:p>
     <w:p>
@@ -4401,7 +4401,23 @@
           <w:b/>
           <w:bCs/>
         </w:rPr>
-        <w:t>= [F(N) * cadencia ( rpm) * 2 * PI * LongitudBiela (mm)] / [60 * 1000]</w:t>
+        <w:t xml:space="preserve">= [F(N) * cadencia ( rpm) * 2 * PI * </w:t>
+      </w:r>
+      <w:proofErr w:type="spellStart"/>
+      <w:r>
+        <w:rPr>
+          <w:b/>
+          <w:bCs/>
+        </w:rPr>
+        <w:t>LongitudBiela</w:t>
+      </w:r>
+      <w:proofErr w:type="spellEnd"/>
+      <w:r>
+        <w:rPr>
+          <w:b/>
+          <w:bCs/>
+        </w:rPr>
+        <w:t xml:space="preserve"> (mm)] / [60 * 1000]</w:t>
       </w:r>
     </w:p>
     <w:p/>
@@ -4421,8 +4437,21 @@
       </w:r>
     </w:p>
     <w:p>
-      <w:r>
-        <w:t>Sp = Fs / (C/60)</w:t>
+      <w:proofErr w:type="spellStart"/>
+      <w:r>
+        <w:t>Sp</w:t>
+      </w:r>
+      <w:proofErr w:type="spellEnd"/>
+      <w:r>
+        <w:t xml:space="preserve"> = </w:t>
+      </w:r>
+      <w:proofErr w:type="spellStart"/>
+      <w:r>
+        <w:t>Fs</w:t>
+      </w:r>
+      <w:proofErr w:type="spellEnd"/>
+      <w:r>
+        <w:t xml:space="preserve"> / (C/60)</w:t>
       </w:r>
     </w:p>
     <w:p/>
@@ -4433,12 +4462,28 @@
     </w:p>
     <w:p>
       <w:r>
-        <w:t>- Sp: muestras por pedalada.</w:t>
-      </w:r>
-    </w:p>
-    <w:p>
-      <w:r>
-        <w:t>- Fs: frecuencia de muestreo.</w:t>
+        <w:t xml:space="preserve">- </w:t>
+      </w:r>
+      <w:proofErr w:type="spellStart"/>
+      <w:r>
+        <w:t>Sp</w:t>
+      </w:r>
+      <w:proofErr w:type="spellEnd"/>
+      <w:r>
+        <w:t>: muestras por pedalada.</w:t>
+      </w:r>
+    </w:p>
+    <w:p>
+      <w:r>
+        <w:t xml:space="preserve">- </w:t>
+      </w:r>
+      <w:proofErr w:type="spellStart"/>
+      <w:r>
+        <w:t>Fs</w:t>
+      </w:r>
+      <w:proofErr w:type="spellEnd"/>
+      <w:r>
+        <w:t>: frecuencia de muestreo.</w:t>
       </w:r>
     </w:p>
     <w:p>
@@ -4469,7 +4514,23 @@
     </w:p>
     <w:p>
       <w:r>
-        <w:t>- Balance izqda/dcha: el porcentaje de la potencia total que se hace con cada pierna. "</w:t>
+        <w:t xml:space="preserve">- Balance </w:t>
+      </w:r>
+      <w:proofErr w:type="spellStart"/>
+      <w:r>
+        <w:t>izqda</w:t>
+      </w:r>
+      <w:proofErr w:type="spellEnd"/>
+      <w:r>
+        <w:t>/</w:t>
+      </w:r>
+      <w:proofErr w:type="spellStart"/>
+      <w:r>
+        <w:t>dcha</w:t>
+      </w:r>
+      <w:proofErr w:type="spellEnd"/>
+      <w:r>
+        <w:t>: el porcentaje de la potencia total que se hace con cada pierna. "</w:t>
       </w:r>
     </w:p>
     <w:p>
@@ -4479,12 +4540,28 @@
     </w:p>
     <w:p>
       <w:r>
-        <w:t>"Hay que tener cuidado cuando el número de muestras de la pedalada ideal (7200) no es divisible por el número de muestras por pedalada (Sp). En ese caso  habrá que:</w:t>
-      </w:r>
-    </w:p>
-    <w:p>
-      <w:r>
-        <w:t>- Coger la siguiente muestra (aunque sea de la sigueinte pedalada).</w:t>
+        <w:t>"Hay que tener cuidado cuando el número de muestras de la pedalada ideal (7200) no es divisible por el número de muestras por pedalada (</w:t>
+      </w:r>
+      <w:proofErr w:type="spellStart"/>
+      <w:r>
+        <w:t>Sp</w:t>
+      </w:r>
+      <w:proofErr w:type="spellEnd"/>
+      <w:r>
+        <w:t>). En ese caso  habrá que:</w:t>
+      </w:r>
+    </w:p>
+    <w:p>
+      <w:r>
+        <w:t xml:space="preserve">- Coger la siguiente muestra (aunque sea de la </w:t>
+      </w:r>
+      <w:proofErr w:type="spellStart"/>
+      <w:r>
+        <w:t>sigueinte</w:t>
+      </w:r>
+      <w:proofErr w:type="spellEnd"/>
+      <w:r>
+        <w:t xml:space="preserve"> pedalada).</w:t>
       </w:r>
     </w:p>
     <w:p>
@@ -4499,12 +4576,28 @@
     </w:p>
     <w:p>
       <w:r>
-        <w:t>- Fs inicio.</w:t>
-      </w:r>
-    </w:p>
-    <w:p>
-      <w:r>
-        <w:t>- Fs fin.</w:t>
+        <w:t xml:space="preserve">- </w:t>
+      </w:r>
+      <w:proofErr w:type="spellStart"/>
+      <w:r>
+        <w:t>Fs</w:t>
+      </w:r>
+      <w:proofErr w:type="spellEnd"/>
+      <w:r>
+        <w:t xml:space="preserve"> inicio.</w:t>
+      </w:r>
+    </w:p>
+    <w:p>
+      <w:r>
+        <w:t xml:space="preserve">- </w:t>
+      </w:r>
+      <w:proofErr w:type="spellStart"/>
+      <w:r>
+        <w:t>Fs</w:t>
+      </w:r>
+      <w:proofErr w:type="spellEnd"/>
+      <w:r>
+        <w:t xml:space="preserve"> fin.</w:t>
       </w:r>
     </w:p>
     <w:p>
@@ -4515,7 +4608,15 @@
     <w:p/>
     <w:p>
       <w:r>
-        <w:t>Con esos datos, para cada una de las Fs resultantes deberá calcularse el error de potencia y representarlo en una gráfica."</w:t>
+        <w:t xml:space="preserve">Con esos datos, para cada una de las </w:t>
+      </w:r>
+      <w:proofErr w:type="spellStart"/>
+      <w:r>
+        <w:t>Fs</w:t>
+      </w:r>
+      <w:proofErr w:type="spellEnd"/>
+      <w:r>
+        <w:t xml:space="preserve"> resultantes deberá calcularse el error de potencia y representarlo en una gráfica."</w:t>
       </w:r>
     </w:p>
     <w:p>
@@ -4605,10 +4706,7 @@
       </w:r>
       <w:bookmarkEnd w:id="12"/>
       <w:r>
-        <w:t xml:space="preserve"> </w:t>
-      </w:r>
-      <w:r>
-        <w:t>**********Trabajando en ello*************</w:t>
+        <w:t xml:space="preserve"> **********Trabajando en ello*************</w:t>
       </w:r>
       <w:r>
         <w:br/>
@@ -4647,8 +4745,17 @@
           <w:b/>
           <w:bCs w:val="0"/>
         </w:rPr>
-        <w:t xml:space="preserve"> wireframes</w:t>
-      </w:r>
+        <w:t xml:space="preserve"> </w:t>
+      </w:r>
+      <w:proofErr w:type="spellStart"/>
+      <w:r>
+        <w:rPr>
+          <w:b/>
+          <w:bCs w:val="0"/>
+        </w:rPr>
+        <w:t>wireframes</w:t>
+      </w:r>
+      <w:proofErr w:type="spellEnd"/>
     </w:p>
     <w:p>
       <w:pPr>
@@ -4681,7 +4788,7 @@
           <w:noProof/>
         </w:rPr>
         <w:drawing>
-          <wp:inline distT="0" distB="0" distL="0" distR="0" wp14:anchorId="67B0A52A" wp14:editId="57DFD879">
+          <wp:inline distT="0" distB="0" distL="0" distR="0" wp14:anchorId="67B0A52A" wp14:editId="30CC4C00">
             <wp:extent cx="2149945" cy="1775272"/>
             <wp:effectExtent l="0" t="0" r="0" b="3175"/>
             <wp:docPr id="11" name="Imagen 11" descr="Interfaz de usuario gráfica&#10;&#10;Descripción generada automáticamente con confianza media"/>
@@ -4696,7 +4803,7 @@
                     <pic:cNvPicPr/>
                   </pic:nvPicPr>
                   <pic:blipFill>
-                    <a:blip r:embed="rId19" cstate="print">
+                    <a:blip r:embed="rId18" cstate="print">
                       <a:extLst>
                         <a:ext uri="{28A0092B-C50C-407E-A947-70E740481C1C}">
                           <a14:useLocalDpi xmlns:a14="http://schemas.microsoft.com/office/drawing/2010/main" val="0"/>
@@ -4766,7 +4873,7 @@
                     <pic:cNvPicPr/>
                   </pic:nvPicPr>
                   <pic:blipFill>
-                    <a:blip r:embed="rId20" cstate="print">
+                    <a:blip r:embed="rId19" cstate="print">
                       <a:extLst>
                         <a:ext uri="{28A0092B-C50C-407E-A947-70E740481C1C}">
                           <a14:useLocalDpi xmlns:a14="http://schemas.microsoft.com/office/drawing/2010/main" val="0"/>
@@ -4826,7 +4933,7 @@
                     <pic:cNvPicPr/>
                   </pic:nvPicPr>
                   <pic:blipFill>
-                    <a:blip r:embed="rId21" cstate="print">
+                    <a:blip r:embed="rId20" cstate="print">
                       <a:extLst>
                         <a:ext uri="{28A0092B-C50C-407E-A947-70E740481C1C}">
                           <a14:useLocalDpi xmlns:a14="http://schemas.microsoft.com/office/drawing/2010/main" val="0"/>
@@ -4870,7 +4977,7 @@
           <w:noProof/>
         </w:rPr>
         <w:drawing>
-          <wp:inline distT="0" distB="0" distL="0" distR="0" wp14:anchorId="7E053094" wp14:editId="29E1C301">
+          <wp:inline distT="0" distB="0" distL="0" distR="0" wp14:anchorId="7E053094" wp14:editId="1956C4E5">
             <wp:extent cx="6214850" cy="3495853"/>
             <wp:effectExtent l="0" t="0" r="0" b="0"/>
             <wp:docPr id="304592448" name="Imagen 304592448" descr="Gráfico&#10;&#10;Descripción generada automáticamente con confianza media"/>
@@ -4885,7 +4992,7 @@
                     <pic:cNvPicPr/>
                   </pic:nvPicPr>
                   <pic:blipFill>
-                    <a:blip r:embed="rId22" cstate="print">
+                    <a:blip r:embed="rId21" cstate="print">
                       <a:extLst>
                         <a:ext uri="{28A0092B-C50C-407E-A947-70E740481C1C}">
                           <a14:useLocalDpi xmlns:a14="http://schemas.microsoft.com/office/drawing/2010/main" val="0"/>
@@ -4945,7 +5052,7 @@
                     <pic:cNvPicPr/>
                   </pic:nvPicPr>
                   <pic:blipFill>
-                    <a:blip r:embed="rId23" cstate="print">
+                    <a:blip r:embed="rId22" cstate="print">
                       <a:extLst>
                         <a:ext uri="{28A0092B-C50C-407E-A947-70E740481C1C}">
                           <a14:useLocalDpi xmlns:a14="http://schemas.microsoft.com/office/drawing/2010/main" val="0"/>
@@ -5066,7 +5173,7 @@
                     <pic:cNvPicPr/>
                   </pic:nvPicPr>
                   <pic:blipFill>
-                    <a:blip r:embed="rId24">
+                    <a:blip r:embed="rId23">
                       <a:extLst>
                         <a:ext uri="{28A0092B-C50C-407E-A947-70E740481C1C}">
                           <a14:useLocalDpi xmlns:a14="http://schemas.microsoft.com/office/drawing/2010/main" val="0"/>
@@ -5129,6 +5236,7 @@
         <w:rPr>
           <w:rFonts w:asciiTheme="minorHAnsi" w:hAnsiTheme="minorHAnsi"/>
           <w:bCs/>
+          <w:noProof/>
           <w:spacing w:val="-3"/>
           <w:szCs w:val="20"/>
           <w:lang w:eastAsia="es-ES"/>
@@ -5157,7 +5265,7 @@
                     <pic:cNvPicPr/>
                   </pic:nvPicPr>
                   <pic:blipFill>
-                    <a:blip r:embed="rId25">
+                    <a:blip r:embed="rId24">
                       <a:extLst>
                         <a:ext uri="{28A0092B-C50C-407E-A947-70E740481C1C}">
                           <a14:useLocalDpi xmlns:a14="http://schemas.microsoft.com/office/drawing/2010/main" val="0"/>
@@ -5225,6 +5333,7 @@
         <w:rPr>
           <w:rFonts w:asciiTheme="minorHAnsi" w:hAnsiTheme="minorHAnsi"/>
           <w:bCs/>
+          <w:noProof/>
           <w:spacing w:val="-3"/>
           <w:szCs w:val="20"/>
           <w:lang w:eastAsia="es-ES"/>
@@ -5245,7 +5354,7 @@
                     <pic:cNvPicPr/>
                   </pic:nvPicPr>
                   <pic:blipFill>
-                    <a:blip r:embed="rId26">
+                    <a:blip r:embed="rId25">
                       <a:extLst>
                         <a:ext uri="{28A0092B-C50C-407E-A947-70E740481C1C}">
                           <a14:useLocalDpi xmlns:a14="http://schemas.microsoft.com/office/drawing/2010/main" val="0"/>
@@ -5325,7 +5434,7 @@
                     <pic:cNvPicPr/>
                   </pic:nvPicPr>
                   <pic:blipFill>
-                    <a:blip r:embed="rId27" cstate="print">
+                    <a:blip r:embed="rId26" cstate="print">
                       <a:extLst>
                         <a:ext uri="{28A0092B-C50C-407E-A947-70E740481C1C}">
                           <a14:useLocalDpi xmlns:a14="http://schemas.microsoft.com/office/drawing/2010/main" val="0"/>
@@ -5878,17 +5987,30 @@
         <w:t>l</w:t>
       </w:r>
       <w:r>
-        <w:t>os alumnos podrán utilizar el material que consideren necesario para su presentación (Power Point, Prezi</w:t>
+        <w:t>os alumnos podrán utilizar el material que consideren necesario para su presentación (</w:t>
+      </w:r>
+      <w:proofErr w:type="spellStart"/>
+      <w:r>
+        <w:t>Power</w:t>
+      </w:r>
+      <w:proofErr w:type="spellEnd"/>
+      <w:r>
+        <w:t xml:space="preserve"> Point, Prezi</w:t>
       </w:r>
       <w:r>
         <w:t>,</w:t>
       </w:r>
       <w:r>
-        <w:t>.etc</w:t>
-      </w:r>
-      <w:r>
         <w:t>.</w:t>
       </w:r>
+      <w:proofErr w:type="spellStart"/>
+      <w:r>
+        <w:t>etc</w:t>
+      </w:r>
+      <w:proofErr w:type="spellEnd"/>
+      <w:r>
+        <w:t>.</w:t>
+      </w:r>
       <w:r>
         <w:t>)</w:t>
       </w:r>
@@ -5924,8 +6046,13 @@
       <w:r>
         <w:t xml:space="preserve">. La recomendación es que haya </w:t>
       </w:r>
-      <w:r>
-        <w:t>mas de 15</w:t>
+      <w:proofErr w:type="spellStart"/>
+      <w:r>
+        <w:t>mas</w:t>
+      </w:r>
+      <w:proofErr w:type="spellEnd"/>
+      <w:r>
+        <w:t xml:space="preserve"> de 15</w:t>
       </w:r>
       <w:r>
         <w:t xml:space="preserve"> diapositivas (1 por minuto), aunque por supuesto esto puede variar según la cantidad de contenido visual que incluyáis. Lo importante es que sean diapositivas dinámicas, con un formato </w:t>
@@ -6329,7 +6456,15 @@
         <w:t xml:space="preserve">y </w:t>
       </w:r>
       <w:r>
-        <w:t>no verbal), profesionalidad en la presentación, ajuste del contenido al tiempo de exposición, estructura argumental, calidad del formato expositivo (Power Point, Prezi, etc.).</w:t>
+        <w:t>no verbal), profesionalidad en la presentación, ajuste del contenido al tiempo de exposición, estructura argumental, calidad del formato expositivo (</w:t>
+      </w:r>
+      <w:proofErr w:type="spellStart"/>
+      <w:r>
+        <w:t>Power</w:t>
+      </w:r>
+      <w:proofErr w:type="spellEnd"/>
+      <w:r>
+        <w:t xml:space="preserve"> Point, Prezi, etc.).</w:t>
       </w:r>
     </w:p>
     <w:p>
@@ -6471,7 +6606,7 @@
                     </pic:cNvPicPr>
                   </pic:nvPicPr>
                   <pic:blipFill rotWithShape="1">
-                    <a:blip r:embed="rId28">
+                    <a:blip r:embed="rId27">
                       <a:extLst>
                         <a:ext uri="{28A0092B-C50C-407E-A947-70E740481C1C}">
                           <a14:useLocalDpi xmlns:a14="http://schemas.microsoft.com/office/drawing/2010/main" val="0"/>
@@ -6548,7 +6683,25 @@
           <w:sz w:val="20"/>
           <w:szCs w:val="20"/>
         </w:rPr>
-        <w:t>Fuente: Sabadini (2009)</w:t>
+        <w:t xml:space="preserve">Fuente: </w:t>
+      </w:r>
+      <w:proofErr w:type="spellStart"/>
+      <w:r>
+        <w:rPr>
+          <w:b/>
+          <w:sz w:val="20"/>
+          <w:szCs w:val="20"/>
+        </w:rPr>
+        <w:t>Sabadini</w:t>
+      </w:r>
+      <w:proofErr w:type="spellEnd"/>
+      <w:r>
+        <w:rPr>
+          <w:b/>
+          <w:sz w:val="20"/>
+          <w:szCs w:val="20"/>
+        </w:rPr>
+        <w:t xml:space="preserve"> (2009)</w:t>
       </w:r>
     </w:p>
     <w:p>
@@ -6586,7 +6739,7 @@
                     </pic:cNvPicPr>
                   </pic:nvPicPr>
                   <pic:blipFill>
-                    <a:blip r:embed="rId29" cstate="print">
+                    <a:blip r:embed="rId28" cstate="print">
                       <a:extLst>
                         <a:ext uri="{28A0092B-C50C-407E-A947-70E740481C1C}">
                           <a14:useLocalDpi xmlns:a14="http://schemas.microsoft.com/office/drawing/2010/main" val="0"/>
@@ -6996,7 +7149,21 @@
         <w:rPr>
           <w:highlight w:val="yellow"/>
         </w:rPr>
-        <w:t>(Barrón López et. al., 2010).</w:t>
+        <w:t xml:space="preserve">(Barrón López et. </w:t>
+      </w:r>
+      <w:proofErr w:type="spellStart"/>
+      <w:r>
+        <w:rPr>
+          <w:highlight w:val="yellow"/>
+        </w:rPr>
+        <w:t>al</w:t>
+      </w:r>
+      <w:proofErr w:type="spellEnd"/>
+      <w:r>
+        <w:rPr>
+          <w:highlight w:val="yellow"/>
+        </w:rPr>
+        <w:t>., 2010).</w:t>
       </w:r>
     </w:p>
     <w:p/>
@@ -7039,7 +7206,21 @@
           <w:highlight w:val="yellow"/>
         </w:rPr>
         <w:lastRenderedPageBreak/>
-        <w:t xml:space="preserve">Finalmente se “mecaniza” el aprendizaje sin necesidad de repetir las órdenes, gracias a la creación de rutinas internalizadas. Cuando verbalizamos autoinstrucciones, nuestras acciones, son mucho más efectivas que las que no van acompañadas del lenguaje </w:t>
+        <w:t xml:space="preserve">Finalmente se “mecaniza” el aprendizaje sin necesidad de repetir las órdenes, gracias a la creación de rutinas internalizadas. Cuando verbalizamos </w:t>
+      </w:r>
+      <w:proofErr w:type="spellStart"/>
+      <w:r>
+        <w:rPr>
+          <w:highlight w:val="yellow"/>
+        </w:rPr>
+        <w:t>autoinstrucciones</w:t>
+      </w:r>
+      <w:proofErr w:type="spellEnd"/>
+      <w:r>
+        <w:rPr>
+          <w:highlight w:val="yellow"/>
+        </w:rPr>
+        <w:t xml:space="preserve">, nuestras acciones, son mucho más efectivas que las que no van acompañadas del lenguaje </w:t>
       </w:r>
       <w:r>
         <w:rPr>
@@ -7270,7 +7451,25 @@
           <w:highlight w:val="yellow"/>
           <w:lang w:eastAsia="es-ES"/>
         </w:rPr>
-        <w:t xml:space="preserve">Díaz Lucea, J. (2005). </w:t>
+        <w:t xml:space="preserve">Díaz </w:t>
+      </w:r>
+      <w:proofErr w:type="spellStart"/>
+      <w:r>
+        <w:rPr>
+          <w:rFonts w:eastAsia="Times New Roman"/>
+          <w:highlight w:val="yellow"/>
+          <w:lang w:eastAsia="es-ES"/>
+        </w:rPr>
+        <w:t>Lucea</w:t>
+      </w:r>
+      <w:proofErr w:type="spellEnd"/>
+      <w:r>
+        <w:rPr>
+          <w:rFonts w:eastAsia="Times New Roman"/>
+          <w:highlight w:val="yellow"/>
+          <w:lang w:eastAsia="es-ES"/>
+        </w:rPr>
+        <w:t xml:space="preserve">, J. (2005). </w:t>
       </w:r>
       <w:r>
         <w:rPr>
@@ -7404,7 +7603,43 @@
           <w:lang w:eastAsia="es-ES"/>
         </w:rPr>
         <w:lastRenderedPageBreak/>
-        <w:t xml:space="preserve">Colomer, T., Masot, M. T., y Navarro, I. (2005). La evaluación psicopedagógica. En J. Bonals &amp; M. Sánchez-Cano (Eds.), </w:t>
+        <w:t xml:space="preserve">Colomer, T., </w:t>
+      </w:r>
+      <w:proofErr w:type="spellStart"/>
+      <w:r>
+        <w:rPr>
+          <w:rFonts w:eastAsia="Times New Roman"/>
+          <w:highlight w:val="yellow"/>
+          <w:lang w:eastAsia="es-ES"/>
+        </w:rPr>
+        <w:t>Masot</w:t>
+      </w:r>
+      <w:proofErr w:type="spellEnd"/>
+      <w:r>
+        <w:rPr>
+          <w:rFonts w:eastAsia="Times New Roman"/>
+          <w:highlight w:val="yellow"/>
+          <w:lang w:eastAsia="es-ES"/>
+        </w:rPr>
+        <w:t xml:space="preserve">, M. T., y Navarro, I. (2005). La evaluación psicopedagógica. En J. </w:t>
+      </w:r>
+      <w:proofErr w:type="spellStart"/>
+      <w:r>
+        <w:rPr>
+          <w:rFonts w:eastAsia="Times New Roman"/>
+          <w:highlight w:val="yellow"/>
+          <w:lang w:eastAsia="es-ES"/>
+        </w:rPr>
+        <w:t>Bonals</w:t>
+      </w:r>
+      <w:proofErr w:type="spellEnd"/>
+      <w:r>
+        <w:rPr>
+          <w:rFonts w:eastAsia="Times New Roman"/>
+          <w:highlight w:val="yellow"/>
+          <w:lang w:eastAsia="es-ES"/>
+        </w:rPr>
+        <w:t xml:space="preserve"> &amp; M. Sánchez-Cano (Eds.), </w:t>
       </w:r>
       <w:r>
         <w:rPr>
@@ -7444,6 +7679,7 @@
           <w:highlight w:val="yellow"/>
         </w:rPr>
       </w:pPr>
+      <w:proofErr w:type="spellStart"/>
       <w:r>
         <w:rPr>
           <w:rFonts w:asciiTheme="minorHAnsi" w:hAnsiTheme="minorHAnsi" w:cstheme="minorHAnsi"/>
@@ -7451,7 +7687,17 @@
           <w:szCs w:val="22"/>
           <w:highlight w:val="yellow"/>
         </w:rPr>
-        <w:t xml:space="preserve">ÁlvarezTaboada, M. F., Rodríguez Pérez, J. R., Sanz Ablanedo, E., &amp; Fernández Martínez, M. (2008). Aprender Enseñando: Elaboración de Materiales Didácticos que facilitan el Aprendizaje Autónomo. </w:t>
+        <w:t>ÁlvarezTaboada</w:t>
+      </w:r>
+      <w:proofErr w:type="spellEnd"/>
+      <w:r>
+        <w:rPr>
+          <w:rFonts w:asciiTheme="minorHAnsi" w:hAnsiTheme="minorHAnsi" w:cstheme="minorHAnsi"/>
+          <w:sz w:val="22"/>
+          <w:szCs w:val="22"/>
+          <w:highlight w:val="yellow"/>
+        </w:rPr>
+        <w:t xml:space="preserve">, M. F., Rodríguez Pérez, J. R., Sanz Ablanedo, E., &amp; Fernández Martínez, M. (2008). Aprender Enseñando: Elaboración de Materiales Didácticos que facilitan el Aprendizaje Autónomo. </w:t>
       </w:r>
       <w:r>
         <w:rPr>
@@ -7510,8 +7756,29 @@
           <w:szCs w:val="22"/>
           <w:highlight w:val="yellow"/>
         </w:rPr>
-        <w:t xml:space="preserve">Barrón López, J. V., Flores García, S., Ruiz Chávez, Ó., &amp; Terrazas Porras, S. M. (2010). Autodidactismo: ¿Una alternativa para una educación de calidad? </w:t>
-      </w:r>
+        <w:t xml:space="preserve">Barrón López, J. V., Flores García, S., Ruiz Chávez, </w:t>
+      </w:r>
+      <w:proofErr w:type="spellStart"/>
+      <w:r>
+        <w:rPr>
+          <w:rFonts w:asciiTheme="minorHAnsi" w:hAnsiTheme="minorHAnsi" w:cstheme="minorHAnsi"/>
+          <w:sz w:val="22"/>
+          <w:szCs w:val="22"/>
+          <w:highlight w:val="yellow"/>
+        </w:rPr>
+        <w:t>Ó</w:t>
+      </w:r>
+      <w:proofErr w:type="spellEnd"/>
+      <w:r>
+        <w:rPr>
+          <w:rFonts w:asciiTheme="minorHAnsi" w:hAnsiTheme="minorHAnsi" w:cstheme="minorHAnsi"/>
+          <w:sz w:val="22"/>
+          <w:szCs w:val="22"/>
+          <w:highlight w:val="yellow"/>
+        </w:rPr>
+        <w:t xml:space="preserve">., &amp; Terrazas Porras, S. M. (2010). Autodidactismo: ¿Una alternativa para una educación de calidad? </w:t>
+      </w:r>
+      <w:proofErr w:type="spellStart"/>
       <w:r>
         <w:rPr>
           <w:rFonts w:asciiTheme="minorHAnsi" w:hAnsiTheme="minorHAnsi" w:cstheme="minorHAnsi"/>
@@ -7521,7 +7788,19 @@
           <w:szCs w:val="22"/>
           <w:highlight w:val="yellow"/>
         </w:rPr>
-        <w:t>CULCyT: Cultura Científica y Tecnológica</w:t>
+        <w:t>CULCyT</w:t>
+      </w:r>
+      <w:proofErr w:type="spellEnd"/>
+      <w:r>
+        <w:rPr>
+          <w:rFonts w:asciiTheme="minorHAnsi" w:hAnsiTheme="minorHAnsi" w:cstheme="minorHAnsi"/>
+          <w:i/>
+          <w:iCs/>
+          <w:sz w:val="22"/>
+          <w:szCs w:val="22"/>
+          <w:highlight w:val="yellow"/>
+        </w:rPr>
+        <w:t>: Cultura Científica y Tecnológica</w:t>
       </w:r>
       <w:r>
         <w:rPr>
@@ -7645,31 +7924,59 @@
           <w:lang w:eastAsia="es-ES"/>
         </w:rPr>
       </w:pPr>
+      <w:proofErr w:type="spellStart"/>
       <w:r>
         <w:rPr>
           <w:rFonts w:eastAsia="Times New Roman"/>
           <w:highlight w:val="yellow"/>
           <w:lang w:eastAsia="es-ES"/>
         </w:rPr>
-        <w:t>Duk, C., Hernández, A. M., y Sius, P. (s. f.). Las adaptaciones curriculares</w:t>
-      </w:r>
+        <w:t>Duk</w:t>
+      </w:r>
+      <w:proofErr w:type="spellEnd"/>
       <w:r>
         <w:rPr>
           <w:rFonts w:eastAsia="Times New Roman"/>
           <w:highlight w:val="yellow"/>
           <w:lang w:eastAsia="es-ES"/>
         </w:rPr>
-        <w:t>.</w:t>
-      </w:r>
+        <w:t xml:space="preserve">, C., Hernández, A. M., y </w:t>
+      </w:r>
+      <w:proofErr w:type="spellStart"/>
       <w:r>
         <w:rPr>
           <w:rFonts w:eastAsia="Times New Roman"/>
           <w:highlight w:val="yellow"/>
           <w:lang w:eastAsia="es-ES"/>
         </w:rPr>
+        <w:t>Sius</w:t>
+      </w:r>
+      <w:proofErr w:type="spellEnd"/>
+      <w:r>
+        <w:rPr>
+          <w:rFonts w:eastAsia="Times New Roman"/>
+          <w:highlight w:val="yellow"/>
+          <w:lang w:eastAsia="es-ES"/>
+        </w:rPr>
+        <w:t>, P. (s. f.). Las adaptaciones curriculares</w:t>
+      </w:r>
+      <w:r>
+        <w:rPr>
+          <w:rFonts w:eastAsia="Times New Roman"/>
+          <w:highlight w:val="yellow"/>
+          <w:lang w:eastAsia="es-ES"/>
+        </w:rPr>
+        <w:t>.</w:t>
+      </w:r>
+      <w:r>
+        <w:rPr>
+          <w:rFonts w:eastAsia="Times New Roman"/>
+          <w:highlight w:val="yellow"/>
+          <w:lang w:eastAsia="es-ES"/>
+        </w:rPr>
         <w:t xml:space="preserve"> Recuperado a partir de </w:t>
       </w:r>
-      <w:hyperlink r:id="rId30" w:history="1">
+      <w:hyperlink r:id="rId29" w:history="1">
         <w:r>
           <w:rPr>
             <w:rStyle w:val="Hipervnculo"/>
@@ -7711,8 +8018,8 @@
     </w:p>
     <w:p/>
     <w:sectPr>
-      <w:headerReference w:type="default" r:id="rId31"/>
-      <w:footerReference w:type="default" r:id="rId32"/>
+      <w:headerReference w:type="default" r:id="rId30"/>
+      <w:footerReference w:type="default" r:id="rId31"/>
       <w:pgSz w:w="11906" w:h="16838"/>
       <w:pgMar w:top="2286" w:right="1701" w:bottom="1417" w:left="1701" w:header="426" w:footer="0" w:gutter="0"/>
       <w:cols w:space="708"/>
@@ -7872,7 +8179,7 @@
             </wp:anchor>
           </w:drawing>
         </mc:Choice>
-        <mc:Fallback xmlns:a="http://schemas.openxmlformats.org/drawingml/2006/main" xmlns:a14="http://schemas.microsoft.com/office/drawing/2010/main">
+        <mc:Fallback xmlns:a14="http://schemas.microsoft.com/office/drawing/2010/main" xmlns:a="http://schemas.openxmlformats.org/drawingml/2006/main">
           <w:pict w14:anchorId="03B8B1A9">
             <v:shapetype id="_x0000_t32" coordsize="21600,21600" o:oned="t" filled="f" o:spt="32" path="m,l21600,21600e" w14:anchorId="5133D310">
               <v:path fillok="f" arrowok="t" o:connecttype="none"/>
@@ -7947,7 +8254,7 @@
             </wp:anchor>
           </w:drawing>
         </mc:Choice>
-        <mc:Fallback xmlns:a="http://schemas.openxmlformats.org/drawingml/2006/main" xmlns:a14="http://schemas.microsoft.com/office/drawing/2010/main">
+        <mc:Fallback xmlns:a14="http://schemas.microsoft.com/office/drawing/2010/main" xmlns:a="http://schemas.openxmlformats.org/drawingml/2006/main">
           <w:pict w14:anchorId="2DB3D08F">
             <v:rect id="Rectangle 19" style="position:absolute;margin-left:549.95pt;margin-top:768pt;width:7.15pt;height:73.95pt;z-index:251666944;visibility:visible;mso-wrap-style:square;mso-width-percent:0;mso-height-percent:0;mso-wrap-distance-left:9pt;mso-wrap-distance-top:0;mso-wrap-distance-right:9pt;mso-wrap-distance-bottom:0;mso-position-horizontal:absolute;mso-position-horizontal-relative:page;mso-position-vertical:absolute;mso-position-vertical-relative:page;mso-width-percent:0;mso-height-percent:0;mso-width-relative:page;mso-height-relative:bottom-margin-area;v-text-anchor:top" o:spid="_x0000_s1026" fillcolor="#49548c" strokecolor="#205867" w14:anchorId="52E613C0" o:gfxdata="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">
               <w10:wrap anchorx="page" anchory="page"/>
@@ -8020,7 +8327,7 @@
             </wp:anchor>
           </w:drawing>
         </mc:Choice>
-        <mc:Fallback xmlns:a="http://schemas.openxmlformats.org/drawingml/2006/main" xmlns:a14="http://schemas.microsoft.com/office/drawing/2010/main">
+        <mc:Fallback xmlns:a14="http://schemas.microsoft.com/office/drawing/2010/main" xmlns:a="http://schemas.openxmlformats.org/drawingml/2006/main">
           <w:pict w14:anchorId="12703640">
             <v:rect id="Rectangle 18" style="position:absolute;margin-left:39.75pt;margin-top:767.75pt;width:7.15pt;height:74.2pt;z-index:251656704;visibility:visible;mso-wrap-style:square;mso-width-percent:0;mso-height-percent:0;mso-wrap-distance-left:9pt;mso-wrap-distance-top:0;mso-wrap-distance-right:9pt;mso-wrap-distance-bottom:0;mso-position-horizontal:absolute;mso-position-horizontal-relative:page;mso-position-vertical:absolute;mso-position-vertical-relative:page;mso-width-percent:0;mso-height-percent:0;mso-width-relative:page;mso-height-relative:bottom-margin-area;v-text-anchor:top" o:spid="_x0000_s1026" fillcolor="#49548c" strokecolor="#205867" w14:anchorId="233D1744" o:gfxdata="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">
               <w10:wrap anchorx="page" anchory="page"/>
@@ -12243,6 +12550,7 @@
   <w:style w:type="character" w:default="1" w:styleId="Fuentedeprrafopredeter">
     <w:name w:val="Default Paragraph Font"/>
     <w:uiPriority w:val="1"/>
+    <w:semiHidden/>
     <w:unhideWhenUsed/>
   </w:style>
   <w:style w:type="table" w:default="1" w:styleId="Tablanormal">
@@ -13596,21 +13904,6 @@
 </file>
 
 <file path=customXml/item2.xml><?xml version="1.0" encoding="utf-8"?>
-<?mso-contentType ?>
-<FormTemplates xmlns="http://schemas.microsoft.com/sharepoint/v3/contenttype/forms">
-  <Display>DocumentLibraryForm</Display>
-  <Edit>DocumentLibraryForm</Edit>
-  <New>DocumentLibraryForm</New>
-</FormTemplates>
-</file>
-
-<file path=customXml/item3.xml><?xml version="1.0" encoding="utf-8"?>
-<p:properties xmlns:p="http://schemas.microsoft.com/office/2006/metadata/properties" xmlns:xsi="http://www.w3.org/2001/XMLSchema-instance" xmlns:pc="http://schemas.microsoft.com/office/infopath/2007/PartnerControls">
-  <documentManagement/>
-</p:properties>
-</file>
-
-<file path=customXml/item4.xml><?xml version="1.0" encoding="utf-8"?>
 <ct:contentTypeSchema xmlns:ct="http://schemas.microsoft.com/office/2006/metadata/contentType" xmlns:ma="http://schemas.microsoft.com/office/2006/metadata/properties/metaAttributes" ct:_="" ma:_="" ma:contentTypeName="Documento" ma:contentTypeID="0x0101004965A59FAF27DA4CA0A2D902B6DCD05F" ma:contentTypeVersion="3" ma:contentTypeDescription="Crear nuevo documento." ma:contentTypeScope="" ma:versionID="5c6b3276a22fa263832dfb7261669c87">
   <xsd:schema xmlns:xsd="http://www.w3.org/2001/XMLSchema" xmlns:xs="http://www.w3.org/2001/XMLSchema" xmlns:p="http://schemas.microsoft.com/office/2006/metadata/properties" xmlns:ns2="b37baea6-dcae-477e-89ab-a732a0ceb159" targetNamespace="http://schemas.microsoft.com/office/2006/metadata/properties" ma:root="true" ma:fieldsID="6b9820aca059c4796f0ac298b4be03d3" ns2:_="">
     <xsd:import namespace="b37baea6-dcae-477e-89ab-a732a0ceb159"/>
@@ -13748,6 +14041,21 @@
 </ct:contentTypeSchema>
 </file>
 
+<file path=customXml/item3.xml><?xml version="1.0" encoding="utf-8"?>
+<p:properties xmlns:p="http://schemas.microsoft.com/office/2006/metadata/properties" xmlns:xsi="http://www.w3.org/2001/XMLSchema-instance" xmlns:pc="http://schemas.microsoft.com/office/infopath/2007/PartnerControls">
+  <documentManagement/>
+</p:properties>
+</file>
+
+<file path=customXml/item4.xml><?xml version="1.0" encoding="utf-8"?>
+<?mso-contentType ?>
+<FormTemplates xmlns="http://schemas.microsoft.com/sharepoint/v3/contenttype/forms">
+  <Display>DocumentLibraryForm</Display>
+  <Edit>DocumentLibraryForm</Edit>
+  <New>DocumentLibraryForm</New>
+</FormTemplates>
+</file>
+
 <file path=customXml/itemProps1.xml><?xml version="1.0" encoding="utf-8"?>
 <ds:datastoreItem xmlns:ds="http://schemas.openxmlformats.org/officeDocument/2006/customXml" ds:itemID="{549555F5-BC85-4950-B7DA-65911B606D30}">
   <ds:schemaRefs>
@@ -13757,23 +14065,6 @@
 </file>
 
 <file path=customXml/itemProps2.xml><?xml version="1.0" encoding="utf-8"?>
-<ds:datastoreItem xmlns:ds="http://schemas.openxmlformats.org/officeDocument/2006/customXml" ds:itemID="{8FE580E1-B939-485C-9A75-79208F00545A}">
-  <ds:schemaRefs>
-    <ds:schemaRef ds:uri="http://schemas.microsoft.com/sharepoint/v3/contenttype/forms"/>
-  </ds:schemaRefs>
-</ds:datastoreItem>
-</file>
-
-<file path=customXml/itemProps3.xml><?xml version="1.0" encoding="utf-8"?>
-<ds:datastoreItem xmlns:ds="http://schemas.openxmlformats.org/officeDocument/2006/customXml" ds:itemID="{3A58ABB8-7EED-4692-9C57-2F36B7BBC571}">
-  <ds:schemaRefs>
-    <ds:schemaRef ds:uri="http://schemas.microsoft.com/office/2006/metadata/properties"/>
-    <ds:schemaRef ds:uri="http://schemas.microsoft.com/office/infopath/2007/PartnerControls"/>
-  </ds:schemaRefs>
-</ds:datastoreItem>
-</file>
-
-<file path=customXml/itemProps4.xml><?xml version="1.0" encoding="utf-8"?>
 <ds:datastoreItem xmlns:ds="http://schemas.openxmlformats.org/officeDocument/2006/customXml" ds:itemID="{C426ABE0-861F-47A3-BCB5-1153D14CDC54}">
   <ds:schemaRefs>
     <ds:schemaRef ds:uri="http://schemas.microsoft.com/office/2006/metadata/contentType"/>
@@ -13789,4 +14080,21 @@
     <ds:schemaRef ds:uri="http://schemas.microsoft.com/internal/obd"/>
   </ds:schemaRefs>
 </ds:datastoreItem>
+</file>
+
+<file path=customXml/itemProps3.xml><?xml version="1.0" encoding="utf-8"?>
+<ds:datastoreItem xmlns:ds="http://schemas.openxmlformats.org/officeDocument/2006/customXml" ds:itemID="{3A58ABB8-7EED-4692-9C57-2F36B7BBC571}">
+  <ds:schemaRefs>
+    <ds:schemaRef ds:uri="http://schemas.microsoft.com/office/2006/metadata/properties"/>
+    <ds:schemaRef ds:uri="http://schemas.microsoft.com/office/infopath/2007/PartnerControls"/>
+  </ds:schemaRefs>
+</ds:datastoreItem>
+</file>
+
+<file path=customXml/itemProps4.xml><?xml version="1.0" encoding="utf-8"?>
+<ds:datastoreItem xmlns:ds="http://schemas.openxmlformats.org/officeDocument/2006/customXml" ds:itemID="{8FE580E1-B939-485C-9A75-79208F00545A}">
+  <ds:schemaRefs>
+    <ds:schemaRef ds:uri="http://schemas.microsoft.com/sharepoint/v3/contenttype/forms"/>
+  </ds:schemaRefs>
+</ds:datastoreItem>
 </file>
</xml_diff>